<commit_message>
added note about module install
Noticed module docx from pycharm built in install will install incorrect module so I added note to pip install python-docx instead.
</commit_message>
<xml_diff>
--- a/Auto CV/Michael Choi.docx
+++ b/Auto CV/Michael Choi.docx
@@ -62,7 +62,14 @@
         </w:hyperlink>
       </w:r>
     </w:p>
-    <w:p/>
+    <w:p>
+      <w:pPr>
+        <w:pStyle w:val="Heading2"/>
+      </w:pPr>
+      <w:r>
+        <w:t>Personal Profile</w:t>
+      </w:r>
+    </w:p>
     <w:p>
       <w:r>
         <w:t xml:space="preserve">I am a highly motivated individual with over five years of experience in the science industry looking for a career change to pursue my passion for data analytics. I am passionate about data and its application and have recently earned the </w:t>
@@ -150,9 +157,16 @@
     </w:p>
     <w:p>
       <w:r>
-        <w:t>Sept 2016 – Sept 2021               Tate &amp; Lyle PLC</w:t>
+        <w:t>Sept 2016 – Sept 2021</w:t>
         <w:tab/>
-        <w:t xml:space="preserve">             Laboratory Analyst</w:t>
+        <w:tab/>
+        <w:tab/>
+        <w:t xml:space="preserve">       Tate &amp; Lyle PLC</w:t>
+        <w:tab/>
+        <w:tab/>
+        <w:tab/>
+        <w:tab/>
+        <w:t>Quality Analyst</w:t>
       </w:r>
     </w:p>
     <w:p>
@@ -202,7 +216,15 @@
     </w:p>
     <w:p>
       <w:r>
-        <w:t>Feb 2016 – Sept 2016                Tate &amp; Lyle PLC                      Research scientist</w:t>
+        <w:t>Feb 2016 – Sept 2016</w:t>
+        <w:tab/>
+        <w:tab/>
+        <w:tab/>
+        <w:t xml:space="preserve">      Tate &amp; Lyle PLC</w:t>
+        <w:tab/>
+        <w:tab/>
+        <w:tab/>
+        <w:t xml:space="preserve">           Research scientist</w:t>
       </w:r>
     </w:p>
     <w:p>
@@ -251,7 +273,9 @@
       </w:r>
     </w:p>
     <w:p>
-      <w:pPr/>
+      <w:pPr>
+        <w:spacing w:before="0" w:after="0"/>
+      </w:pPr>
       <w:r>
         <w:t>06/01/2022</w:t>
         <w:tab/>
@@ -271,7 +295,9 @@
       </w:r>
     </w:p>
     <w:p>
-      <w:pPr/>
+      <w:pPr>
+        <w:spacing w:before="0" w:after="0"/>
+      </w:pPr>
       <w:r>
         <w:t>07/11/2021</w:t>
         <w:tab/>
@@ -291,7 +317,9 @@
       </w:r>
     </w:p>
     <w:p>
-      <w:pPr/>
+      <w:pPr>
+        <w:spacing w:before="0" w:after="0"/>
+      </w:pPr>
       <w:r>
         <w:t>04/11/2021</w:t>
         <w:tab/>
@@ -310,7 +338,6 @@
         </w:hyperlink>
       </w:r>
     </w:p>
-    <w:p/>
     <w:p>
       <w:r>
         <w:t>2011-2015</w:t>
@@ -325,34 +352,14 @@
         <w:tab/>
         <w:tab/>
         <w:tab/>
+        <w:t xml:space="preserve">    </w:t>
+        <w:tab/>
         <w:t>University of Leicester</w:t>
-      </w:r>
-    </w:p>
-    <w:p>
-      <w:r>
-        <w:t>2003-2011</w:t>
-        <w:tab/>
-        <w:tab/>
-        <w:t xml:space="preserve">The Bromfords School, Essex </w:t>
-        <w:tab/>
-        <w:tab/>
-        <w:tab/>
-        <w:tab/>
-        <w:tab/>
-        <w:tab/>
-        <w:tab/>
-        <w:tab/>
-        <w:t xml:space="preserve">               A-Levels in Chemistry (B), Biology (B), and Physics (B) </w:t>
-        <w:tab/>
-        <w:tab/>
-        <w:tab/>
-        <w:tab/>
-        <w:t xml:space="preserve">                             10 GCSEs at A*-C including Chemistry, Maths, and English</w:t>
       </w:r>
     </w:p>
     <w:sectPr>
       <w:pgSz w:w="12240" w:h="15840"/>
-      <w:pgMar w:top="1440" w:right="1800" w:bottom="1440" w:left="1800" w:header="720" w:footer="720" w:gutter="0"/>
+      <w:pgMar w:top="1440" w:right="1440" w:bottom="1440" w:left="1440" w:header="720" w:footer="720" w:gutter="0"/>
       <w:cols w:space="720"/>
       <w:docGrid w:linePitch="360"/>
     </w:sectPr>

</xml_diff>